<commit_message>
Added example outuput, moved io to the .js file
</commit_message>
<xml_diff>
--- a/Labs/Lab04/CS133JS_Lab04_Instructions-GroupA.docx
+++ b/Labs/Lab04/CS133JS_Lab04_Instructions-GroupA.docx
@@ -766,7 +766,15 @@
           <w:sz w:val="22"/>
           <w:szCs w:val="22"/>
         </w:rPr>
-        <w:t>=”</w:t>
+        <w:t>=</w:t>
+      </w:r>
+      <w:r>
+        <w:rPr>
+          <w:rFonts w:ascii="Courier" w:hAnsi="Courier"/>
+          <w:sz w:val="22"/>
+          <w:szCs w:val="22"/>
+        </w:rPr>
+        <w:t>”</w:t>
       </w:r>
       <w:proofErr w:type="spellStart"/>
       <w:r>
@@ -789,10 +797,32 @@
       </w:r>
       <w:r>
         <w:rPr>
-          <w:sz w:val="22"/>
-          <w:szCs w:val="22"/>
-        </w:rPr>
-        <w:t xml:space="preserve"> to delay execution of code on the page until after the page has loaded.</w:t>
+          <w:rFonts w:ascii="Courier" w:hAnsi="Courier"/>
+          <w:sz w:val="22"/>
+          <w:szCs w:val="22"/>
+        </w:rPr>
+        <w:t xml:space="preserve"> </w:t>
+      </w:r>
+      <w:r>
+        <w:rPr>
+          <w:sz w:val="22"/>
+          <w:szCs w:val="22"/>
+        </w:rPr>
+        <w:t xml:space="preserve"> </w:t>
+      </w:r>
+      <w:r>
+        <w:rPr>
+          <w:sz w:val="22"/>
+          <w:szCs w:val="22"/>
+        </w:rPr>
+        <w:t xml:space="preserve">in the body tag </w:t>
+      </w:r>
+      <w:r>
+        <w:rPr>
+          <w:sz w:val="22"/>
+          <w:szCs w:val="22"/>
+        </w:rPr>
+        <w:t>to delay execution of code on the page until after the page has loaded.</w:t>
       </w:r>
     </w:p>
     <w:p>
@@ -879,14 +909,115 @@
       <w:pPr>
         <w:spacing w:before="120" w:after="120"/>
         <w:rPr>
-          <w:rFonts w:asciiTheme="majorHAnsi" w:hAnsiTheme="majorHAnsi"/>
           <w:szCs w:val="28"/>
         </w:rPr>
       </w:pPr>
+      <w:r>
+        <w:rPr>
+          <w:szCs w:val="28"/>
+        </w:rPr>
+        <w:t>Example output if the user entered 4:</w:t>
+      </w:r>
     </w:p>
     <w:p>
       <w:pPr>
         <w:spacing w:before="120" w:after="120"/>
+        <w:rPr>
+          <w:szCs w:val="28"/>
+        </w:rPr>
+      </w:pPr>
+      <w:r>
+        <w:rPr>
+          <w:szCs w:val="28"/>
+        </w:rPr>
+        <w:t>Hours, Minutes</w:t>
+      </w:r>
+    </w:p>
+    <w:p>
+      <w:pPr>
+        <w:spacing w:before="120" w:after="120"/>
+        <w:rPr>
+          <w:szCs w:val="28"/>
+        </w:rPr>
+      </w:pPr>
+      <w:r>
+        <w:rPr>
+          <w:szCs w:val="28"/>
+        </w:rPr>
+        <w:t>4, 240</w:t>
+      </w:r>
+    </w:p>
+    <w:p>
+      <w:pPr>
+        <w:spacing w:before="120" w:after="120"/>
+        <w:rPr>
+          <w:szCs w:val="28"/>
+        </w:rPr>
+      </w:pPr>
+      <w:r>
+        <w:rPr>
+          <w:szCs w:val="28"/>
+        </w:rPr>
+        <w:t>3, 180</w:t>
+      </w:r>
+    </w:p>
+    <w:p>
+      <w:pPr>
+        <w:spacing w:before="120" w:after="120"/>
+        <w:rPr>
+          <w:szCs w:val="28"/>
+        </w:rPr>
+      </w:pPr>
+      <w:r>
+        <w:rPr>
+          <w:szCs w:val="28"/>
+        </w:rPr>
+        <w:t>2, 120</w:t>
+      </w:r>
+      <w:bookmarkStart w:id="0" w:name="_GoBack"/>
+      <w:bookmarkEnd w:id="0"/>
+    </w:p>
+    <w:p>
+      <w:pPr>
+        <w:spacing w:before="120" w:after="120"/>
+        <w:rPr>
+          <w:szCs w:val="28"/>
+        </w:rPr>
+      </w:pPr>
+      <w:r>
+        <w:rPr>
+          <w:szCs w:val="28"/>
+        </w:rPr>
+        <w:t>1, 60</w:t>
+      </w:r>
+    </w:p>
+    <w:p>
+      <w:pPr>
+        <w:spacing w:before="120" w:after="120"/>
+        <w:rPr>
+          <w:szCs w:val="28"/>
+        </w:rPr>
+      </w:pPr>
+      <w:r>
+        <w:rPr>
+          <w:szCs w:val="28"/>
+        </w:rPr>
+        <w:t>0, 0</w:t>
+      </w:r>
+    </w:p>
+    <w:p>
+      <w:pPr>
+        <w:spacing w:before="120" w:after="120"/>
+        <w:rPr>
+          <w:szCs w:val="28"/>
+        </w:rPr>
+      </w:pPr>
+    </w:p>
+    <w:p>
+      <w:pPr>
+        <w:shd w:val="clear" w:color="auto" w:fill="FFFFFF"/>
+        <w:spacing w:before="120" w:after="120"/>
+        <w:ind w:right="720"/>
         <w:rPr>
           <w:rFonts w:asciiTheme="majorHAnsi" w:hAnsiTheme="majorHAnsi"/>
           <w:szCs w:val="28"/>
@@ -897,184 +1028,60 @@
         <w:rPr>
           <w:rFonts w:asciiTheme="majorHAnsi" w:hAnsiTheme="majorHAnsi"/>
           <w:szCs w:val="28"/>
-          <w:u w:val="single"/>
-        </w:rPr>
-        <w:t>Loan Repayment</w:t>
-      </w:r>
-    </w:p>
-    <w:p>
-      <w:pPr>
-        <w:spacing w:before="120" w:after="120"/>
-        <w:rPr>
-          <w:szCs w:val="28"/>
-        </w:rPr>
-      </w:pPr>
-      <w:r>
-        <w:rPr>
-          <w:szCs w:val="28"/>
-        </w:rPr>
-        <w:t xml:space="preserve">Your friend made you a no-interest loan of $100 dollars. </w:t>
-      </w:r>
-      <w:r>
-        <w:rPr>
-          <w:szCs w:val="28"/>
-        </w:rPr>
-        <w:t>Enter the number of weeks y</w:t>
-      </w:r>
-      <w:r>
-        <w:rPr>
-          <w:szCs w:val="28"/>
-        </w:rPr>
-        <w:t xml:space="preserve">ou will </w:t>
-      </w:r>
-      <w:r>
-        <w:rPr>
-          <w:szCs w:val="28"/>
-        </w:rPr>
-        <w:t>take to pay him back</w:t>
-      </w:r>
-      <w:r>
-        <w:rPr>
-          <w:szCs w:val="28"/>
-        </w:rPr>
-        <w:t>. Show the cumulative amount paid and the balance</w:t>
-      </w:r>
-      <w:r>
-        <w:rPr>
-          <w:szCs w:val="28"/>
-        </w:rPr>
-        <w:t>.</w:t>
-      </w:r>
-    </w:p>
-    <w:p>
-      <w:pPr>
-        <w:spacing w:before="120" w:after="120"/>
-        <w:rPr>
-          <w:rFonts w:asciiTheme="majorHAnsi" w:hAnsiTheme="majorHAnsi"/>
-          <w:szCs w:val="28"/>
-        </w:rPr>
-      </w:pPr>
-    </w:p>
-    <w:p>
-      <w:pPr>
-        <w:spacing w:before="120" w:after="120"/>
+        </w:rPr>
+        <w:t xml:space="preserve">II. </w:t>
+      </w:r>
+      <w:r>
         <w:rPr>
           <w:rFonts w:asciiTheme="majorHAnsi" w:hAnsiTheme="majorHAnsi"/>
           <w:szCs w:val="28"/>
           <w:u w:val="single"/>
         </w:rPr>
-      </w:pPr>
-      <w:r>
-        <w:rPr>
-          <w:rFonts w:asciiTheme="majorHAnsi" w:hAnsiTheme="majorHAnsi"/>
-          <w:szCs w:val="28"/>
-          <w:u w:val="single"/>
-        </w:rPr>
-        <w:t>Cycling</w:t>
-      </w:r>
-      <w:r>
-        <w:rPr>
-          <w:rFonts w:asciiTheme="majorHAnsi" w:hAnsiTheme="majorHAnsi"/>
-          <w:szCs w:val="28"/>
-          <w:u w:val="single"/>
-        </w:rPr>
-        <w:t xml:space="preserve"> Plan</w:t>
+        <w:t>Kindergarten Admission Age</w:t>
       </w:r>
     </w:p>
     <w:p>
       <w:pPr>
         <w:spacing w:before="120" w:after="120"/>
         <w:rPr>
-          <w:szCs w:val="28"/>
-        </w:rPr>
-      </w:pPr>
-      <w:r>
-        <w:rPr>
-          <w:szCs w:val="28"/>
-        </w:rPr>
-        <w:t>You have set a goal to increase the distance you ride your bike every week. Enter the distance you will add to your ride each week. Show the day and the total distance to ride.</w:t>
-      </w:r>
+          <w:rFonts w:eastAsia="Times New Roman" w:cs="Times New Roman"/>
+          <w:color w:val="24292E"/>
+          <w:sz w:val="22"/>
+          <w:szCs w:val="22"/>
+        </w:rPr>
+      </w:pPr>
     </w:p>
     <w:p>
       <w:pPr>
-        <w:spacing w:before="120" w:after="120"/>
-        <w:rPr>
-          <w:rFonts w:asciiTheme="majorHAnsi" w:hAnsiTheme="majorHAnsi"/>
-          <w:szCs w:val="28"/>
-        </w:rPr>
-      </w:pPr>
+        <w:rPr>
+          <w:rFonts w:eastAsia="Times New Roman" w:cs="Times New Roman"/>
+          <w:color w:val="24292E"/>
+        </w:rPr>
+      </w:pPr>
+      <w:r>
+        <w:rPr>
+          <w:rFonts w:eastAsia="Times New Roman" w:cs="Times New Roman"/>
+          <w:color w:val="24292E"/>
+        </w:rPr>
+        <w:t>Add an input validation loop to the web app you made for the previous lab.</w:t>
+      </w:r>
     </w:p>
     <w:p>
       <w:pPr>
-        <w:shd w:val="clear" w:color="auto" w:fill="FFFFFF"/>
-        <w:spacing w:before="120" w:after="120"/>
-        <w:ind w:right="720"/>
-        <w:rPr>
-          <w:rFonts w:asciiTheme="majorHAnsi" w:hAnsiTheme="majorHAnsi"/>
-          <w:szCs w:val="28"/>
-          <w:u w:val="single"/>
-        </w:rPr>
-      </w:pPr>
-      <w:r>
-        <w:rPr>
-          <w:rFonts w:asciiTheme="majorHAnsi" w:hAnsiTheme="majorHAnsi"/>
-          <w:szCs w:val="28"/>
-        </w:rPr>
-        <w:lastRenderedPageBreak/>
-        <w:t xml:space="preserve">II. </w:t>
-      </w:r>
-      <w:r>
-        <w:rPr>
-          <w:rFonts w:asciiTheme="majorHAnsi" w:hAnsiTheme="majorHAnsi"/>
-          <w:szCs w:val="28"/>
-          <w:u w:val="single"/>
-        </w:rPr>
-        <w:t>Kindergarten Admission Age</w:t>
-      </w:r>
+        <w:rPr>
+          <w:rFonts w:eastAsia="Times New Roman" w:cs="Times New Roman"/>
+          <w:color w:val="24292E"/>
+        </w:rPr>
+      </w:pPr>
     </w:p>
     <w:p>
       <w:pPr>
         <w:spacing w:before="120" w:after="120"/>
         <w:rPr>
-          <w:rFonts w:eastAsia="Times New Roman" w:cs="Times New Roman"/>
-          <w:color w:val="24292E"/>
-          <w:sz w:val="22"/>
-          <w:szCs w:val="22"/>
-        </w:rPr>
-      </w:pPr>
-    </w:p>
-    <w:p>
-      <w:pPr>
-        <w:rPr>
-          <w:rFonts w:eastAsia="Times New Roman" w:cs="Times New Roman"/>
-          <w:color w:val="24292E"/>
-        </w:rPr>
-      </w:pPr>
-      <w:r>
-        <w:rPr>
-          <w:rFonts w:eastAsia="Times New Roman" w:cs="Times New Roman"/>
-          <w:color w:val="24292E"/>
-        </w:rPr>
-        <w:t>Add an input validation loop to the web app you made for the previous lab.</w:t>
-      </w:r>
-    </w:p>
-    <w:p>
-      <w:pPr>
-        <w:rPr>
-          <w:rFonts w:eastAsia="Times New Roman" w:cs="Times New Roman"/>
-          <w:color w:val="24292E"/>
-        </w:rPr>
-      </w:pPr>
-    </w:p>
-    <w:p>
-      <w:pPr>
-        <w:spacing w:before="120" w:after="120"/>
-        <w:rPr>
           <w:rFonts w:asciiTheme="majorHAnsi" w:eastAsia="Times New Roman" w:hAnsiTheme="majorHAnsi" w:cs="Times New Roman"/>
           <w:color w:val="24292E"/>
         </w:rPr>
       </w:pPr>
-      <w:bookmarkStart w:id="0" w:name="_GoBack"/>
       <w:r>
         <w:rPr>
           <w:rFonts w:asciiTheme="majorHAnsi" w:eastAsia="Times New Roman" w:hAnsiTheme="majorHAnsi" w:cs="Times New Roman"/>
@@ -1091,7 +1098,6 @@
         <w:t>Elementary School Grade Level</w:t>
       </w:r>
     </w:p>
-    <w:bookmarkEnd w:id="0"/>
     <w:p>
       <w:pPr>
         <w:spacing w:before="120" w:after="120"/>
@@ -4404,6 +4410,94 @@
     </w:lvl>
   </w:abstractNum>
   <w:abstractNum w:abstractNumId="24" w15:restartNumberingAfterBreak="0">
+    <w:nsid w:val="79C663E5"/>
+    <w:multiLevelType w:val="hybridMultilevel"/>
+    <w:tmpl w:val="89864D2E"/>
+    <w:lvl w:ilvl="0" w:tplc="0409000F">
+      <w:numFmt w:val="decimal"/>
+      <w:lvlText w:val="%1."/>
+      <w:lvlJc w:val="left"/>
+      <w:pPr>
+        <w:ind w:left="720" w:hanging="360"/>
+      </w:pPr>
+      <w:rPr>
+        <w:rFonts w:hint="default"/>
+      </w:rPr>
+    </w:lvl>
+    <w:lvl w:ilvl="1" w:tplc="04090019" w:tentative="1">
+      <w:start w:val="1"/>
+      <w:numFmt w:val="lowerLetter"/>
+      <w:lvlText w:val="%2."/>
+      <w:lvlJc w:val="left"/>
+      <w:pPr>
+        <w:ind w:left="1440" w:hanging="360"/>
+      </w:pPr>
+    </w:lvl>
+    <w:lvl w:ilvl="2" w:tplc="0409001B" w:tentative="1">
+      <w:start w:val="1"/>
+      <w:numFmt w:val="lowerRoman"/>
+      <w:lvlText w:val="%3."/>
+      <w:lvlJc w:val="right"/>
+      <w:pPr>
+        <w:ind w:left="2160" w:hanging="180"/>
+      </w:pPr>
+    </w:lvl>
+    <w:lvl w:ilvl="3" w:tplc="0409000F" w:tentative="1">
+      <w:start w:val="1"/>
+      <w:numFmt w:val="decimal"/>
+      <w:lvlText w:val="%4."/>
+      <w:lvlJc w:val="left"/>
+      <w:pPr>
+        <w:ind w:left="2880" w:hanging="360"/>
+      </w:pPr>
+    </w:lvl>
+    <w:lvl w:ilvl="4" w:tplc="04090019" w:tentative="1">
+      <w:start w:val="1"/>
+      <w:numFmt w:val="lowerLetter"/>
+      <w:lvlText w:val="%5."/>
+      <w:lvlJc w:val="left"/>
+      <w:pPr>
+        <w:ind w:left="3600" w:hanging="360"/>
+      </w:pPr>
+    </w:lvl>
+    <w:lvl w:ilvl="5" w:tplc="0409001B" w:tentative="1">
+      <w:start w:val="1"/>
+      <w:numFmt w:val="lowerRoman"/>
+      <w:lvlText w:val="%6."/>
+      <w:lvlJc w:val="right"/>
+      <w:pPr>
+        <w:ind w:left="4320" w:hanging="180"/>
+      </w:pPr>
+    </w:lvl>
+    <w:lvl w:ilvl="6" w:tplc="0409000F" w:tentative="1">
+      <w:start w:val="1"/>
+      <w:numFmt w:val="decimal"/>
+      <w:lvlText w:val="%7."/>
+      <w:lvlJc w:val="left"/>
+      <w:pPr>
+        <w:ind w:left="5040" w:hanging="360"/>
+      </w:pPr>
+    </w:lvl>
+    <w:lvl w:ilvl="7" w:tplc="04090019" w:tentative="1">
+      <w:start w:val="1"/>
+      <w:numFmt w:val="lowerLetter"/>
+      <w:lvlText w:val="%8."/>
+      <w:lvlJc w:val="left"/>
+      <w:pPr>
+        <w:ind w:left="5760" w:hanging="360"/>
+      </w:pPr>
+    </w:lvl>
+    <w:lvl w:ilvl="8" w:tplc="0409001B" w:tentative="1">
+      <w:start w:val="1"/>
+      <w:numFmt w:val="lowerRoman"/>
+      <w:lvlText w:val="%9."/>
+      <w:lvlJc w:val="right"/>
+      <w:pPr>
+        <w:ind w:left="6480" w:hanging="180"/>
+      </w:pPr>
+    </w:lvl>
+  </w:abstractNum>
+  <w:abstractNum w:abstractNumId="25" w15:restartNumberingAfterBreak="0">
     <w:nsid w:val="7BC878CD"/>
     <w:multiLevelType w:val="multilevel"/>
     <w:tmpl w:val="52BC6F5C"/>
@@ -4571,7 +4665,7 @@
     <w:abstractNumId w:val="18"/>
   </w:num>
   <w:num w:numId="19">
-    <w:abstractNumId w:val="24"/>
+    <w:abstractNumId w:val="25"/>
   </w:num>
   <w:num w:numId="20">
     <w:abstractNumId w:val="15"/>
@@ -4591,6 +4685,9 @@
   <w:num w:numId="25">
     <w:abstractNumId w:val="9"/>
   </w:num>
+  <w:num w:numId="26">
+    <w:abstractNumId w:val="24"/>
+  </w:num>
 </w:numbering>
 </file>
 
@@ -4607,7 +4704,7 @@
     </w:rPrDefault>
     <w:pPrDefault/>
   </w:docDefaults>
-  <w:latentStyles w:defLockedState="0" w:defUIPriority="99" w:defSemiHidden="0" w:defUnhideWhenUsed="0" w:defQFormat="0" w:count="375">
+  <w:latentStyles w:defLockedState="0" w:defUIPriority="99" w:defSemiHidden="0" w:defUnhideWhenUsed="0" w:defQFormat="0" w:count="377">
     <w:lsdException w:name="Normal" w:uiPriority="0" w:qFormat="1"/>
     <w:lsdException w:name="heading 1" w:uiPriority="9" w:qFormat="1"/>
     <w:lsdException w:name="heading 2" w:semiHidden="1" w:uiPriority="9" w:unhideWhenUsed="1" w:qFormat="1"/>
@@ -4713,7 +4810,6 @@
     <w:lsdException w:name="HTML Sample" w:semiHidden="1" w:unhideWhenUsed="1"/>
     <w:lsdException w:name="HTML Typewriter" w:semiHidden="1" w:unhideWhenUsed="1"/>
     <w:lsdException w:name="HTML Variable" w:semiHidden="1" w:unhideWhenUsed="1"/>
-    <w:lsdException w:name="Normal Table" w:semiHidden="1" w:unhideWhenUsed="1"/>
     <w:lsdException w:name="annotation subject" w:semiHidden="1" w:unhideWhenUsed="1"/>
     <w:lsdException w:name="No List" w:semiHidden="1" w:unhideWhenUsed="1"/>
     <w:lsdException w:name="Outline List 1" w:semiHidden="1" w:unhideWhenUsed="1"/>
@@ -4759,11 +4855,9 @@
     <w:lsdException w:name="Table Subtle 1" w:semiHidden="1" w:unhideWhenUsed="1"/>
     <w:lsdException w:name="Table Subtle 2" w:semiHidden="1" w:unhideWhenUsed="1"/>
     <w:lsdException w:name="Table Web 1" w:semiHidden="1" w:unhideWhenUsed="1"/>
-    <w:lsdException w:name="Table Web 2" w:semiHidden="1" w:unhideWhenUsed="1"/>
     <w:lsdException w:name="Table Web 3" w:semiHidden="1" w:unhideWhenUsed="1"/>
     <w:lsdException w:name="Balloon Text" w:semiHidden="1" w:unhideWhenUsed="1"/>
     <w:lsdException w:name="Table Grid" w:uiPriority="59"/>
-    <w:lsdException w:name="Table Theme" w:semiHidden="1" w:unhideWhenUsed="1"/>
     <w:lsdException w:name="Placeholder Text" w:semiHidden="1"/>
     <w:lsdException w:name="No Spacing" w:semiHidden="1" w:uiPriority="1" w:qFormat="1"/>
     <w:lsdException w:name="Light Shading" w:uiPriority="60"/>
@@ -4981,6 +5075,8 @@
     <w:lsdException w:name="List Table 7 Colorful Accent 6" w:uiPriority="52"/>
     <w:lsdException w:name="Mention" w:semiHidden="1" w:unhideWhenUsed="1"/>
     <w:lsdException w:name="Smart Hyperlink" w:semiHidden="1" w:unhideWhenUsed="1"/>
+    <w:lsdException w:name="Smart Link" w:semiHidden="1" w:unhideWhenUsed="1"/>
+    <w:lsdException w:name="Smart Link Error" w:semiHidden="1" w:unhideWhenUsed="1"/>
   </w:latentStyles>
   <w:style w:type="paragraph" w:default="1" w:styleId="Normal">
     <w:name w:val="Normal"/>
@@ -5008,6 +5104,7 @@
   <w:style w:type="character" w:default="1" w:styleId="DefaultParagraphFont">
     <w:name w:val="Default Paragraph Font"/>
     <w:uiPriority w:val="1"/>
+    <w:semiHidden/>
     <w:unhideWhenUsed/>
   </w:style>
   <w:style w:type="table" w:default="1" w:styleId="TableNormal">
@@ -5517,7 +5614,7 @@
 </file>
 
 <file path=customXml/itemProps1.xml><?xml version="1.0" encoding="utf-8"?>
-<ds:datastoreItem xmlns:ds="http://schemas.openxmlformats.org/officeDocument/2006/customXml" ds:itemID="{E3FCF2F6-FADA-5447-AB32-38A8D9563E94}">
+<ds:datastoreItem xmlns:ds="http://schemas.openxmlformats.org/officeDocument/2006/customXml" ds:itemID="{A12CA1D0-D04F-49E6-92FE-954F234CC66B}">
   <ds:schemaRefs>
     <ds:schemaRef ds:uri="http://schemas.openxmlformats.org/officeDocument/2006/bibliography"/>
   </ds:schemaRefs>

</xml_diff>

<commit_message>
Finished the lab assignments
</commit_message>
<xml_diff>
--- a/Labs/Lab04/CS133JS_Lab04_Instructions-GroupA.docx
+++ b/Labs/Lab04/CS133JS_Lab04_Instructions-GroupA.docx
@@ -974,8 +974,6 @@
         </w:rPr>
         <w:t>2, 120</w:t>
       </w:r>
-      <w:bookmarkStart w:id="0" w:name="_GoBack"/>
-      <w:bookmarkEnd w:id="0"/>
     </w:p>
     <w:p>
       <w:pPr>
@@ -1021,28 +1019,39 @@
         <w:rPr>
           <w:rFonts w:asciiTheme="majorHAnsi" w:hAnsiTheme="majorHAnsi"/>
           <w:szCs w:val="28"/>
-          <w:u w:val="single"/>
-        </w:rPr>
-      </w:pPr>
-      <w:r>
-        <w:rPr>
-          <w:rFonts w:asciiTheme="majorHAnsi" w:hAnsiTheme="majorHAnsi"/>
-          <w:szCs w:val="28"/>
-        </w:rPr>
-        <w:t xml:space="preserve">II. </w:t>
-      </w:r>
-      <w:r>
+        </w:rPr>
+      </w:pPr>
+    </w:p>
+    <w:p>
+      <w:pPr>
+        <w:shd w:val="clear" w:color="auto" w:fill="FFFFFF"/>
+        <w:spacing w:before="120" w:after="120"/>
+        <w:ind w:right="720"/>
         <w:rPr>
           <w:rFonts w:asciiTheme="majorHAnsi" w:hAnsiTheme="majorHAnsi"/>
           <w:szCs w:val="28"/>
           <w:u w:val="single"/>
         </w:rPr>
+      </w:pPr>
+      <w:r>
+        <w:rPr>
+          <w:rFonts w:asciiTheme="majorHAnsi" w:hAnsiTheme="majorHAnsi"/>
+          <w:szCs w:val="28"/>
+        </w:rPr>
+        <w:lastRenderedPageBreak/>
+        <w:t xml:space="preserve">II. </w:t>
+      </w:r>
+      <w:r>
+        <w:rPr>
+          <w:rFonts w:asciiTheme="majorHAnsi" w:hAnsiTheme="majorHAnsi"/>
+          <w:szCs w:val="28"/>
+          <w:u w:val="single"/>
+        </w:rPr>
         <w:t>Kindergarten Admission Age</w:t>
       </w:r>
     </w:p>
     <w:p>
       <w:pPr>
-        <w:spacing w:before="120" w:after="120"/>
         <w:rPr>
           <w:rFonts w:eastAsia="Times New Roman" w:cs="Times New Roman"/>
           <w:color w:val="24292E"/>
@@ -1050,20 +1059,86 @@
           <w:szCs w:val="22"/>
         </w:rPr>
       </w:pPr>
-    </w:p>
-    <w:p>
-      <w:pPr>
+      <w:r>
         <w:rPr>
           <w:rFonts w:eastAsia="Times New Roman" w:cs="Times New Roman"/>
           <w:color w:val="24292E"/>
-        </w:rPr>
-      </w:pPr>
-      <w:r>
+          <w:sz w:val="22"/>
+          <w:szCs w:val="22"/>
+        </w:rPr>
+        <w:t xml:space="preserve">Add an input validation loop to the web app you made for the previous lab. </w:t>
+      </w:r>
+    </w:p>
+    <w:p>
+      <w:pPr>
+        <w:pStyle w:val="ListParagraph"/>
+        <w:numPr>
+          <w:ilvl w:val="0"/>
+          <w:numId w:val="27"/>
+        </w:numPr>
         <w:rPr>
           <w:rFonts w:eastAsia="Times New Roman" w:cs="Times New Roman"/>
           <w:color w:val="24292E"/>
-        </w:rPr>
-        <w:t>Add an input validation loop to the web app you made for the previous lab.</w:t>
+          <w:sz w:val="22"/>
+          <w:szCs w:val="22"/>
+        </w:rPr>
+      </w:pPr>
+      <w:r>
+        <w:rPr>
+          <w:rFonts w:eastAsia="Times New Roman" w:cs="Times New Roman"/>
+          <w:color w:val="24292E"/>
+          <w:sz w:val="22"/>
+          <w:szCs w:val="22"/>
+        </w:rPr>
+        <w:t xml:space="preserve">Limit user input to reasonable values. </w:t>
+      </w:r>
+    </w:p>
+    <w:p>
+      <w:pPr>
+        <w:pStyle w:val="ListParagraph"/>
+        <w:numPr>
+          <w:ilvl w:val="0"/>
+          <w:numId w:val="27"/>
+        </w:numPr>
+        <w:rPr>
+          <w:rFonts w:eastAsia="Times New Roman" w:cs="Times New Roman"/>
+          <w:color w:val="24292E"/>
+          <w:sz w:val="22"/>
+          <w:szCs w:val="22"/>
+        </w:rPr>
+      </w:pPr>
+      <w:r>
+        <w:rPr>
+          <w:rFonts w:eastAsia="Times New Roman" w:cs="Times New Roman"/>
+          <w:color w:val="24292E"/>
+          <w:sz w:val="22"/>
+          <w:szCs w:val="22"/>
+        </w:rPr>
+        <w:t>Pop up an alert telling the user what the acceptable input range is.</w:t>
+      </w:r>
+    </w:p>
+    <w:p>
+      <w:pPr>
+        <w:pStyle w:val="ListParagraph"/>
+        <w:numPr>
+          <w:ilvl w:val="0"/>
+          <w:numId w:val="27"/>
+        </w:numPr>
+        <w:rPr>
+          <w:rFonts w:eastAsia="Times New Roman" w:cs="Times New Roman"/>
+          <w:color w:val="24292E"/>
+          <w:sz w:val="22"/>
+          <w:szCs w:val="22"/>
+        </w:rPr>
+      </w:pPr>
+      <w:r>
+        <w:rPr>
+          <w:rFonts w:eastAsia="Times New Roman" w:cs="Times New Roman"/>
+          <w:color w:val="24292E"/>
+          <w:sz w:val="22"/>
+          <w:szCs w:val="22"/>
+        </w:rPr>
+        <w:t>Keep prompting the user for input until it is valid.</w:t>
       </w:r>
     </w:p>
     <w:p>
@@ -1113,6 +1188,24 @@
         </w:rPr>
         <w:t>Add an input validation loop and a way to ask the user if they want to enter another grade level.</w:t>
       </w:r>
+      <w:r>
+        <w:rPr>
+          <w:sz w:val="22"/>
+          <w:szCs w:val="22"/>
+        </w:rPr>
+        <w:t xml:space="preserve"> After the results have been shown on the page, prompt the user by asking them if they want to run the program again.</w:t>
+      </w:r>
+    </w:p>
+    <w:p>
+      <w:pPr>
+        <w:spacing w:before="120" w:after="120"/>
+        <w:rPr>
+          <w:sz w:val="22"/>
+          <w:szCs w:val="22"/>
+        </w:rPr>
+      </w:pPr>
+      <w:bookmarkStart w:id="0" w:name="_GoBack"/>
+      <w:bookmarkEnd w:id="0"/>
     </w:p>
     <w:p>
       <w:pPr>
@@ -2116,6 +2209,119 @@
     </w:lvl>
   </w:abstractNum>
   <w:abstractNum w:abstractNumId="4" w15:restartNumberingAfterBreak="0">
+    <w:nsid w:val="0E9A4B8D"/>
+    <w:multiLevelType w:val="hybridMultilevel"/>
+    <w:tmpl w:val="24ECD5D2"/>
+    <w:lvl w:ilvl="0" w:tplc="04090001">
+      <w:start w:val="1"/>
+      <w:numFmt w:val="bullet"/>
+      <w:lvlText w:val=""/>
+      <w:lvlJc w:val="left"/>
+      <w:pPr>
+        <w:ind w:left="720" w:hanging="360"/>
+      </w:pPr>
+      <w:rPr>
+        <w:rFonts w:ascii="Symbol" w:hAnsi="Symbol" w:hint="default"/>
+      </w:rPr>
+    </w:lvl>
+    <w:lvl w:ilvl="1" w:tplc="04090003" w:tentative="1">
+      <w:start w:val="1"/>
+      <w:numFmt w:val="bullet"/>
+      <w:lvlText w:val="o"/>
+      <w:lvlJc w:val="left"/>
+      <w:pPr>
+        <w:ind w:left="1440" w:hanging="360"/>
+      </w:pPr>
+      <w:rPr>
+        <w:rFonts w:ascii="Courier New" w:hAnsi="Courier New" w:cs="Courier New" w:hint="default"/>
+      </w:rPr>
+    </w:lvl>
+    <w:lvl w:ilvl="2" w:tplc="04090005" w:tentative="1">
+      <w:start w:val="1"/>
+      <w:numFmt w:val="bullet"/>
+      <w:lvlText w:val=""/>
+      <w:lvlJc w:val="left"/>
+      <w:pPr>
+        <w:ind w:left="2160" w:hanging="360"/>
+      </w:pPr>
+      <w:rPr>
+        <w:rFonts w:ascii="Wingdings" w:hAnsi="Wingdings" w:hint="default"/>
+      </w:rPr>
+    </w:lvl>
+    <w:lvl w:ilvl="3" w:tplc="04090001" w:tentative="1">
+      <w:start w:val="1"/>
+      <w:numFmt w:val="bullet"/>
+      <w:lvlText w:val=""/>
+      <w:lvlJc w:val="left"/>
+      <w:pPr>
+        <w:ind w:left="2880" w:hanging="360"/>
+      </w:pPr>
+      <w:rPr>
+        <w:rFonts w:ascii="Symbol" w:hAnsi="Symbol" w:hint="default"/>
+      </w:rPr>
+    </w:lvl>
+    <w:lvl w:ilvl="4" w:tplc="04090003" w:tentative="1">
+      <w:start w:val="1"/>
+      <w:numFmt w:val="bullet"/>
+      <w:lvlText w:val="o"/>
+      <w:lvlJc w:val="left"/>
+      <w:pPr>
+        <w:ind w:left="3600" w:hanging="360"/>
+      </w:pPr>
+      <w:rPr>
+        <w:rFonts w:ascii="Courier New" w:hAnsi="Courier New" w:cs="Courier New" w:hint="default"/>
+      </w:rPr>
+    </w:lvl>
+    <w:lvl w:ilvl="5" w:tplc="04090005" w:tentative="1">
+      <w:start w:val="1"/>
+      <w:numFmt w:val="bullet"/>
+      <w:lvlText w:val=""/>
+      <w:lvlJc w:val="left"/>
+      <w:pPr>
+        <w:ind w:left="4320" w:hanging="360"/>
+      </w:pPr>
+      <w:rPr>
+        <w:rFonts w:ascii="Wingdings" w:hAnsi="Wingdings" w:hint="default"/>
+      </w:rPr>
+    </w:lvl>
+    <w:lvl w:ilvl="6" w:tplc="04090001" w:tentative="1">
+      <w:start w:val="1"/>
+      <w:numFmt w:val="bullet"/>
+      <w:lvlText w:val=""/>
+      <w:lvlJc w:val="left"/>
+      <w:pPr>
+        <w:ind w:left="5040" w:hanging="360"/>
+      </w:pPr>
+      <w:rPr>
+        <w:rFonts w:ascii="Symbol" w:hAnsi="Symbol" w:hint="default"/>
+      </w:rPr>
+    </w:lvl>
+    <w:lvl w:ilvl="7" w:tplc="04090003" w:tentative="1">
+      <w:start w:val="1"/>
+      <w:numFmt w:val="bullet"/>
+      <w:lvlText w:val="o"/>
+      <w:lvlJc w:val="left"/>
+      <w:pPr>
+        <w:ind w:left="5760" w:hanging="360"/>
+      </w:pPr>
+      <w:rPr>
+        <w:rFonts w:ascii="Courier New" w:hAnsi="Courier New" w:cs="Courier New" w:hint="default"/>
+      </w:rPr>
+    </w:lvl>
+    <w:lvl w:ilvl="8" w:tplc="04090005" w:tentative="1">
+      <w:start w:val="1"/>
+      <w:numFmt w:val="bullet"/>
+      <w:lvlText w:val=""/>
+      <w:lvlJc w:val="left"/>
+      <w:pPr>
+        <w:ind w:left="6480" w:hanging="360"/>
+      </w:pPr>
+      <w:rPr>
+        <w:rFonts w:ascii="Wingdings" w:hAnsi="Wingdings" w:hint="default"/>
+      </w:rPr>
+    </w:lvl>
+  </w:abstractNum>
+  <w:abstractNum w:abstractNumId="5" w15:restartNumberingAfterBreak="0">
     <w:nsid w:val="12672D84"/>
     <w:multiLevelType w:val="hybridMultilevel"/>
     <w:tmpl w:val="D82CC6F8"/>
@@ -2228,7 +2434,7 @@
       </w:rPr>
     </w:lvl>
   </w:abstractNum>
-  <w:abstractNum w:abstractNumId="5" w15:restartNumberingAfterBreak="0">
+  <w:abstractNum w:abstractNumId="6" w15:restartNumberingAfterBreak="0">
     <w:nsid w:val="127C5FE8"/>
     <w:multiLevelType w:val="hybridMultilevel"/>
     <w:tmpl w:val="188E745C"/>
@@ -2341,7 +2547,7 @@
       </w:rPr>
     </w:lvl>
   </w:abstractNum>
-  <w:abstractNum w:abstractNumId="6" w15:restartNumberingAfterBreak="0">
+  <w:abstractNum w:abstractNumId="7" w15:restartNumberingAfterBreak="0">
     <w:nsid w:val="194409DE"/>
     <w:multiLevelType w:val="multilevel"/>
     <w:tmpl w:val="C0762980"/>
@@ -2490,7 +2696,7 @@
       </w:rPr>
     </w:lvl>
   </w:abstractNum>
-  <w:abstractNum w:abstractNumId="7" w15:restartNumberingAfterBreak="0">
+  <w:abstractNum w:abstractNumId="8" w15:restartNumberingAfterBreak="0">
     <w:nsid w:val="1E607F74"/>
     <w:multiLevelType w:val="hybridMultilevel"/>
     <w:tmpl w:val="92E8412C"/>
@@ -2603,7 +2809,7 @@
       </w:rPr>
     </w:lvl>
   </w:abstractNum>
-  <w:abstractNum w:abstractNumId="8" w15:restartNumberingAfterBreak="0">
+  <w:abstractNum w:abstractNumId="9" w15:restartNumberingAfterBreak="0">
     <w:nsid w:val="1EB300BF"/>
     <w:multiLevelType w:val="hybridMultilevel"/>
     <w:tmpl w:val="90582842"/>
@@ -2689,7 +2895,7 @@
       </w:pPr>
     </w:lvl>
   </w:abstractNum>
-  <w:abstractNum w:abstractNumId="9" w15:restartNumberingAfterBreak="0">
+  <w:abstractNum w:abstractNumId="10" w15:restartNumberingAfterBreak="0">
     <w:nsid w:val="2C9B7D33"/>
     <w:multiLevelType w:val="multilevel"/>
     <w:tmpl w:val="BA0AC6EC"/>
@@ -2838,7 +3044,7 @@
       </w:rPr>
     </w:lvl>
   </w:abstractNum>
-  <w:abstractNum w:abstractNumId="10" w15:restartNumberingAfterBreak="0">
+  <w:abstractNum w:abstractNumId="11" w15:restartNumberingAfterBreak="0">
     <w:nsid w:val="2CE64070"/>
     <w:multiLevelType w:val="hybridMultilevel"/>
     <w:tmpl w:val="B03A529E"/>
@@ -2924,7 +3130,7 @@
       </w:pPr>
     </w:lvl>
   </w:abstractNum>
-  <w:abstractNum w:abstractNumId="11" w15:restartNumberingAfterBreak="0">
+  <w:abstractNum w:abstractNumId="12" w15:restartNumberingAfterBreak="0">
     <w:nsid w:val="2E744588"/>
     <w:multiLevelType w:val="multilevel"/>
     <w:tmpl w:val="5BECDAA2"/>
@@ -3037,7 +3243,7 @@
       </w:pPr>
     </w:lvl>
   </w:abstractNum>
-  <w:abstractNum w:abstractNumId="12" w15:restartNumberingAfterBreak="0">
+  <w:abstractNum w:abstractNumId="13" w15:restartNumberingAfterBreak="0">
     <w:nsid w:val="3292358B"/>
     <w:multiLevelType w:val="hybridMultilevel"/>
     <w:tmpl w:val="C3B0B866"/>
@@ -3150,7 +3356,7 @@
       </w:rPr>
     </w:lvl>
   </w:abstractNum>
-  <w:abstractNum w:abstractNumId="13" w15:restartNumberingAfterBreak="0">
+  <w:abstractNum w:abstractNumId="14" w15:restartNumberingAfterBreak="0">
     <w:nsid w:val="39D26039"/>
     <w:multiLevelType w:val="hybridMultilevel"/>
     <w:tmpl w:val="7EC84DB4"/>
@@ -3263,7 +3469,7 @@
       </w:rPr>
     </w:lvl>
   </w:abstractNum>
-  <w:abstractNum w:abstractNumId="14" w15:restartNumberingAfterBreak="0">
+  <w:abstractNum w:abstractNumId="15" w15:restartNumberingAfterBreak="0">
     <w:nsid w:val="3EB13EE0"/>
     <w:multiLevelType w:val="multilevel"/>
     <w:tmpl w:val="C0D07612"/>
@@ -3412,7 +3618,7 @@
       </w:rPr>
     </w:lvl>
   </w:abstractNum>
-  <w:abstractNum w:abstractNumId="15" w15:restartNumberingAfterBreak="0">
+  <w:abstractNum w:abstractNumId="16" w15:restartNumberingAfterBreak="0">
     <w:nsid w:val="42271315"/>
     <w:multiLevelType w:val="multilevel"/>
     <w:tmpl w:val="751C57D2"/>
@@ -3561,7 +3767,7 @@
       </w:rPr>
     </w:lvl>
   </w:abstractNum>
-  <w:abstractNum w:abstractNumId="16" w15:restartNumberingAfterBreak="0">
+  <w:abstractNum w:abstractNumId="17" w15:restartNumberingAfterBreak="0">
     <w:nsid w:val="43891E01"/>
     <w:multiLevelType w:val="hybridMultilevel"/>
     <w:tmpl w:val="77207168"/>
@@ -3674,7 +3880,7 @@
       </w:rPr>
     </w:lvl>
   </w:abstractNum>
-  <w:abstractNum w:abstractNumId="17" w15:restartNumberingAfterBreak="0">
+  <w:abstractNum w:abstractNumId="18" w15:restartNumberingAfterBreak="0">
     <w:nsid w:val="48262CDB"/>
     <w:multiLevelType w:val="multilevel"/>
     <w:tmpl w:val="F93AD672"/>
@@ -3823,7 +4029,7 @@
       </w:rPr>
     </w:lvl>
   </w:abstractNum>
-  <w:abstractNum w:abstractNumId="18" w15:restartNumberingAfterBreak="0">
+  <w:abstractNum w:abstractNumId="19" w15:restartNumberingAfterBreak="0">
     <w:nsid w:val="4B08449C"/>
     <w:multiLevelType w:val="hybridMultilevel"/>
     <w:tmpl w:val="8C24AEF4"/>
@@ -3912,7 +4118,7 @@
       </w:pPr>
     </w:lvl>
   </w:abstractNum>
-  <w:abstractNum w:abstractNumId="19" w15:restartNumberingAfterBreak="0">
+  <w:abstractNum w:abstractNumId="20" w15:restartNumberingAfterBreak="0">
     <w:nsid w:val="4D4D455B"/>
     <w:multiLevelType w:val="hybridMultilevel"/>
     <w:tmpl w:val="F858F418"/>
@@ -3969,7 +4175,7 @@
       <w:lvlJc w:val="left"/>
     </w:lvl>
   </w:abstractNum>
-  <w:abstractNum w:abstractNumId="20" w15:restartNumberingAfterBreak="0">
+  <w:abstractNum w:abstractNumId="21" w15:restartNumberingAfterBreak="0">
     <w:nsid w:val="5CCE0916"/>
     <w:multiLevelType w:val="hybridMultilevel"/>
     <w:tmpl w:val="8104F922"/>
@@ -4082,7 +4288,7 @@
       </w:rPr>
     </w:lvl>
   </w:abstractNum>
-  <w:abstractNum w:abstractNumId="21" w15:restartNumberingAfterBreak="0">
+  <w:abstractNum w:abstractNumId="22" w15:restartNumberingAfterBreak="0">
     <w:nsid w:val="63FA36D9"/>
     <w:multiLevelType w:val="multilevel"/>
     <w:tmpl w:val="C0762980"/>
@@ -4231,7 +4437,7 @@
       </w:rPr>
     </w:lvl>
   </w:abstractNum>
-  <w:abstractNum w:abstractNumId="22" w15:restartNumberingAfterBreak="0">
+  <w:abstractNum w:abstractNumId="23" w15:restartNumberingAfterBreak="0">
     <w:nsid w:val="66B20EDE"/>
     <w:multiLevelType w:val="hybridMultilevel"/>
     <w:tmpl w:val="0B342546"/>
@@ -4320,7 +4526,7 @@
       </w:pPr>
     </w:lvl>
   </w:abstractNum>
-  <w:abstractNum w:abstractNumId="23" w15:restartNumberingAfterBreak="0">
+  <w:abstractNum w:abstractNumId="24" w15:restartNumberingAfterBreak="0">
     <w:nsid w:val="6F24024E"/>
     <w:multiLevelType w:val="hybridMultilevel"/>
     <w:tmpl w:val="C51EBA64"/>
@@ -4409,7 +4615,7 @@
       </w:pPr>
     </w:lvl>
   </w:abstractNum>
-  <w:abstractNum w:abstractNumId="24" w15:restartNumberingAfterBreak="0">
+  <w:abstractNum w:abstractNumId="25" w15:restartNumberingAfterBreak="0">
     <w:nsid w:val="79C663E5"/>
     <w:multiLevelType w:val="hybridMultilevel"/>
     <w:tmpl w:val="89864D2E"/>
@@ -4497,7 +4703,7 @@
       </w:pPr>
     </w:lvl>
   </w:abstractNum>
-  <w:abstractNum w:abstractNumId="25" w15:restartNumberingAfterBreak="0">
+  <w:abstractNum w:abstractNumId="26" w15:restartNumberingAfterBreak="0">
     <w:nsid w:val="7BC878CD"/>
     <w:multiLevelType w:val="multilevel"/>
     <w:tmpl w:val="52BC6F5C"/>
@@ -4611,19 +4817,19 @@
     </w:lvl>
   </w:abstractNum>
   <w:num w:numId="1">
+    <w:abstractNumId w:val="18"/>
+  </w:num>
+  <w:num w:numId="2">
+    <w:abstractNumId w:val="22"/>
+  </w:num>
+  <w:num w:numId="3">
+    <w:abstractNumId w:val="7"/>
+  </w:num>
+  <w:num w:numId="4">
     <w:abstractNumId w:val="17"/>
   </w:num>
-  <w:num w:numId="2">
-    <w:abstractNumId w:val="21"/>
-  </w:num>
-  <w:num w:numId="3">
-    <w:abstractNumId w:val="6"/>
-  </w:num>
-  <w:num w:numId="4">
-    <w:abstractNumId w:val="16"/>
-  </w:num>
   <w:num w:numId="5">
-    <w:abstractNumId w:val="4"/>
+    <w:abstractNumId w:val="5"/>
   </w:num>
   <w:num w:numId="6">
     <w:abstractNumId w:val="3"/>
@@ -4632,61 +4838,64 @@
     <w:abstractNumId w:val="0"/>
   </w:num>
   <w:num w:numId="8">
-    <w:abstractNumId w:val="19"/>
+    <w:abstractNumId w:val="20"/>
   </w:num>
   <w:num w:numId="9">
+    <w:abstractNumId w:val="13"/>
+  </w:num>
+  <w:num w:numId="10">
     <w:abstractNumId w:val="12"/>
   </w:num>
-  <w:num w:numId="10">
+  <w:num w:numId="11">
+    <w:abstractNumId w:val="14"/>
+  </w:num>
+  <w:num w:numId="12">
     <w:abstractNumId w:val="11"/>
   </w:num>
-  <w:num w:numId="11">
-    <w:abstractNumId w:val="13"/>
-  </w:num>
-  <w:num w:numId="12">
-    <w:abstractNumId w:val="10"/>
-  </w:num>
   <w:num w:numId="13">
-    <w:abstractNumId w:val="14"/>
+    <w:abstractNumId w:val="15"/>
   </w:num>
   <w:num w:numId="14">
-    <w:abstractNumId w:val="7"/>
+    <w:abstractNumId w:val="8"/>
   </w:num>
   <w:num w:numId="15">
     <w:abstractNumId w:val="1"/>
   </w:num>
   <w:num w:numId="16">
-    <w:abstractNumId w:val="23"/>
+    <w:abstractNumId w:val="24"/>
   </w:num>
   <w:num w:numId="17">
-    <w:abstractNumId w:val="8"/>
+    <w:abstractNumId w:val="9"/>
   </w:num>
   <w:num w:numId="18">
-    <w:abstractNumId w:val="18"/>
+    <w:abstractNumId w:val="19"/>
   </w:num>
   <w:num w:numId="19">
-    <w:abstractNumId w:val="25"/>
+    <w:abstractNumId w:val="26"/>
   </w:num>
   <w:num w:numId="20">
-    <w:abstractNumId w:val="15"/>
+    <w:abstractNumId w:val="16"/>
   </w:num>
   <w:num w:numId="21">
     <w:abstractNumId w:val="2"/>
   </w:num>
   <w:num w:numId="22">
-    <w:abstractNumId w:val="22"/>
+    <w:abstractNumId w:val="23"/>
   </w:num>
   <w:num w:numId="23">
-    <w:abstractNumId w:val="5"/>
+    <w:abstractNumId w:val="6"/>
   </w:num>
   <w:num w:numId="24">
-    <w:abstractNumId w:val="20"/>
+    <w:abstractNumId w:val="21"/>
   </w:num>
   <w:num w:numId="25">
-    <w:abstractNumId w:val="9"/>
+    <w:abstractNumId w:val="10"/>
   </w:num>
   <w:num w:numId="26">
-    <w:abstractNumId w:val="24"/>
+    <w:abstractNumId w:val="25"/>
+  </w:num>
+  <w:num w:numId="27">
+    <w:abstractNumId w:val="4"/>
   </w:num>
 </w:numbering>
 </file>
@@ -4704,7 +4913,7 @@
     </w:rPrDefault>
     <w:pPrDefault/>
   </w:docDefaults>
-  <w:latentStyles w:defLockedState="0" w:defUIPriority="99" w:defSemiHidden="0" w:defUnhideWhenUsed="0" w:defQFormat="0" w:count="377">
+  <w:latentStyles w:defLockedState="0" w:defUIPriority="99" w:defSemiHidden="0" w:defUnhideWhenUsed="0" w:defQFormat="0" w:count="375">
     <w:lsdException w:name="Normal" w:uiPriority="0" w:qFormat="1"/>
     <w:lsdException w:name="heading 1" w:uiPriority="9" w:qFormat="1"/>
     <w:lsdException w:name="heading 2" w:semiHidden="1" w:uiPriority="9" w:unhideWhenUsed="1" w:qFormat="1"/>
@@ -4810,6 +5019,7 @@
     <w:lsdException w:name="HTML Sample" w:semiHidden="1" w:unhideWhenUsed="1"/>
     <w:lsdException w:name="HTML Typewriter" w:semiHidden="1" w:unhideWhenUsed="1"/>
     <w:lsdException w:name="HTML Variable" w:semiHidden="1" w:unhideWhenUsed="1"/>
+    <w:lsdException w:name="Normal Table" w:semiHidden="1" w:unhideWhenUsed="1"/>
     <w:lsdException w:name="annotation subject" w:semiHidden="1" w:unhideWhenUsed="1"/>
     <w:lsdException w:name="No List" w:semiHidden="1" w:unhideWhenUsed="1"/>
     <w:lsdException w:name="Outline List 1" w:semiHidden="1" w:unhideWhenUsed="1"/>
@@ -4855,9 +5065,11 @@
     <w:lsdException w:name="Table Subtle 1" w:semiHidden="1" w:unhideWhenUsed="1"/>
     <w:lsdException w:name="Table Subtle 2" w:semiHidden="1" w:unhideWhenUsed="1"/>
     <w:lsdException w:name="Table Web 1" w:semiHidden="1" w:unhideWhenUsed="1"/>
+    <w:lsdException w:name="Table Web 2" w:semiHidden="1" w:unhideWhenUsed="1"/>
     <w:lsdException w:name="Table Web 3" w:semiHidden="1" w:unhideWhenUsed="1"/>
     <w:lsdException w:name="Balloon Text" w:semiHidden="1" w:unhideWhenUsed="1"/>
     <w:lsdException w:name="Table Grid" w:uiPriority="59"/>
+    <w:lsdException w:name="Table Theme" w:semiHidden="1" w:unhideWhenUsed="1"/>
     <w:lsdException w:name="Placeholder Text" w:semiHidden="1"/>
     <w:lsdException w:name="No Spacing" w:semiHidden="1" w:uiPriority="1" w:qFormat="1"/>
     <w:lsdException w:name="Light Shading" w:uiPriority="60"/>
@@ -5075,8 +5287,6 @@
     <w:lsdException w:name="List Table 7 Colorful Accent 6" w:uiPriority="52"/>
     <w:lsdException w:name="Mention" w:semiHidden="1" w:unhideWhenUsed="1"/>
     <w:lsdException w:name="Smart Hyperlink" w:semiHidden="1" w:unhideWhenUsed="1"/>
-    <w:lsdException w:name="Smart Link" w:semiHidden="1" w:unhideWhenUsed="1"/>
-    <w:lsdException w:name="Smart Link Error" w:semiHidden="1" w:unhideWhenUsed="1"/>
   </w:latentStyles>
   <w:style w:type="paragraph" w:default="1" w:styleId="Normal">
     <w:name w:val="Normal"/>
@@ -5614,7 +5824,7 @@
 </file>
 
 <file path=customXml/itemProps1.xml><?xml version="1.0" encoding="utf-8"?>
-<ds:datastoreItem xmlns:ds="http://schemas.openxmlformats.org/officeDocument/2006/customXml" ds:itemID="{A12CA1D0-D04F-49E6-92FE-954F234CC66B}">
+<ds:datastoreItem xmlns:ds="http://schemas.openxmlformats.org/officeDocument/2006/customXml" ds:itemID="{25EC8F05-BC54-AE46-9673-DE463D3B002F}">
   <ds:schemaRefs>
     <ds:schemaRef ds:uri="http://schemas.openxmlformats.org/officeDocument/2006/bibliography"/>
   </ds:schemaRefs>

</xml_diff>

<commit_message>
Revised instructions for clarity
</commit_message>
<xml_diff>
--- a/Labs/Lab04/CS133JS_Lab04_Instructions-GroupA.docx
+++ b/Labs/Lab04/CS133JS_Lab04_Instructions-GroupA.docx
@@ -473,27 +473,7 @@
           <w:sz w:val="22"/>
           <w:szCs w:val="22"/>
         </w:rPr>
-        <w:t>Copy the code you wrote for each one into a word document (or a .</w:t>
-      </w:r>
-      <w:proofErr w:type="spellStart"/>
-      <w:r>
-        <w:rPr>
-          <w:rFonts w:eastAsia="Times New Roman" w:cs="Arial"/>
-          <w:color w:val="000000"/>
-          <w:sz w:val="22"/>
-          <w:szCs w:val="22"/>
-        </w:rPr>
-        <w:t>js</w:t>
-      </w:r>
-      <w:proofErr w:type="spellEnd"/>
-      <w:r>
-        <w:rPr>
-          <w:rFonts w:eastAsia="Times New Roman" w:cs="Arial"/>
-          <w:color w:val="000000"/>
-          <w:sz w:val="22"/>
-          <w:szCs w:val="22"/>
-        </w:rPr>
-        <w:t xml:space="preserve"> file) and submit this for part 1 of the lab assignment.</w:t>
+        <w:t>Copy the code you wrote for each one into a word document (or a .js file) and submit this for part 1 of the lab assignment.</w:t>
       </w:r>
     </w:p>
     <w:p>
@@ -601,23 +581,7 @@
           <w:sz w:val="22"/>
           <w:szCs w:val="22"/>
         </w:rPr>
-        <w:t>.</w:t>
-      </w:r>
-      <w:proofErr w:type="spellStart"/>
-      <w:r>
-        <w:rPr>
-          <w:sz w:val="22"/>
-          <w:szCs w:val="22"/>
-        </w:rPr>
-        <w:t>js</w:t>
-      </w:r>
-      <w:proofErr w:type="spellEnd"/>
-      <w:r>
-        <w:rPr>
-          <w:sz w:val="22"/>
-          <w:szCs w:val="22"/>
-        </w:rPr>
-        <w:t xml:space="preserve"> file.</w:t>
+        <w:t>.js file.</w:t>
       </w:r>
     </w:p>
     <w:p>
@@ -640,8 +604,38 @@
           <w:sz w:val="22"/>
           <w:szCs w:val="22"/>
         </w:rPr>
-        <w:t xml:space="preserve">Use </w:t>
-      </w:r>
+        <w:t>Put I/O operations in a separate function in the .js file.</w:t>
+      </w:r>
+      <w:r>
+        <w:rPr>
+          <w:sz w:val="22"/>
+          <w:szCs w:val="22"/>
+        </w:rPr>
+        <w:t xml:space="preserve"> </w:t>
+      </w:r>
+      <w:r>
+        <w:rPr>
+          <w:sz w:val="22"/>
+          <w:szCs w:val="22"/>
+        </w:rPr>
+        <w:t>I/O operations include:</w:t>
+      </w:r>
+    </w:p>
+    <w:p>
+      <w:pPr>
+        <w:pStyle w:val="ListParagraph"/>
+        <w:numPr>
+          <w:ilvl w:val="1"/>
+          <w:numId w:val="15"/>
+        </w:numPr>
+        <w:shd w:val="clear" w:color="auto" w:fill="FFFFFF"/>
+        <w:spacing w:before="120" w:after="120"/>
+        <w:ind w:right="720"/>
+        <w:rPr>
+          <w:sz w:val="22"/>
+          <w:szCs w:val="22"/>
+        </w:rPr>
+      </w:pPr>
       <w:r>
         <w:rPr>
           <w:rFonts w:ascii="Courier" w:hAnsi="Courier"/>
@@ -650,12 +644,68 @@
         </w:rPr>
         <w:t>prompt</w:t>
       </w:r>
-      <w:r>
-        <w:rPr>
-          <w:sz w:val="22"/>
-          <w:szCs w:val="22"/>
-        </w:rPr>
-        <w:t xml:space="preserve"> functions in a script element in the web page to get user input.</w:t>
+    </w:p>
+    <w:p>
+      <w:pPr>
+        <w:pStyle w:val="ListParagraph"/>
+        <w:numPr>
+          <w:ilvl w:val="1"/>
+          <w:numId w:val="15"/>
+        </w:numPr>
+        <w:shd w:val="clear" w:color="auto" w:fill="FFFFFF"/>
+        <w:spacing w:before="120" w:after="120"/>
+        <w:ind w:right="720"/>
+        <w:rPr>
+          <w:sz w:val="22"/>
+          <w:szCs w:val="22"/>
+        </w:rPr>
+      </w:pPr>
+      <w:r>
+        <w:rPr>
+          <w:rFonts w:ascii="Courier" w:hAnsi="Courier"/>
+          <w:sz w:val="22"/>
+          <w:szCs w:val="22"/>
+        </w:rPr>
+        <w:t>document.</w:t>
+      </w:r>
+      <w:r>
+        <w:rPr>
+          <w:rFonts w:ascii="Courier" w:hAnsi="Courier"/>
+          <w:sz w:val="22"/>
+          <w:szCs w:val="22"/>
+        </w:rPr>
+        <w:t>getElementById</w:t>
+      </w:r>
+    </w:p>
+    <w:p>
+      <w:pPr>
+        <w:pStyle w:val="ListParagraph"/>
+        <w:numPr>
+          <w:ilvl w:val="1"/>
+          <w:numId w:val="15"/>
+        </w:numPr>
+        <w:shd w:val="clear" w:color="auto" w:fill="FFFFFF"/>
+        <w:spacing w:before="120" w:after="120"/>
+        <w:ind w:right="720"/>
+        <w:rPr>
+          <w:sz w:val="22"/>
+          <w:szCs w:val="22"/>
+        </w:rPr>
+      </w:pPr>
+      <w:r>
+        <w:rPr>
+          <w:rFonts w:ascii="Courier" w:hAnsi="Courier"/>
+          <w:sz w:val="22"/>
+          <w:szCs w:val="22"/>
+        </w:rPr>
+        <w:t>document.write</w:t>
+      </w:r>
+      <w:r>
+        <w:rPr>
+          <w:sz w:val="22"/>
+          <w:szCs w:val="22"/>
+        </w:rPr>
+        <w:t xml:space="preserve"> </w:t>
       </w:r>
     </w:p>
     <w:p>
@@ -678,78 +728,23 @@
           <w:sz w:val="22"/>
           <w:szCs w:val="22"/>
         </w:rPr>
-        <w:t xml:space="preserve">Use </w:t>
-      </w:r>
-      <w:proofErr w:type="spellStart"/>
+        <w:t xml:space="preserve">In your .html files, use </w:t>
+      </w:r>
       <w:r>
         <w:rPr>
           <w:rFonts w:ascii="Courier" w:hAnsi="Courier"/>
           <w:sz w:val="22"/>
           <w:szCs w:val="22"/>
         </w:rPr>
-        <w:t>getElementById</w:t>
-      </w:r>
-      <w:proofErr w:type="spellEnd"/>
-      <w:r>
-        <w:rPr>
-          <w:sz w:val="22"/>
-          <w:szCs w:val="22"/>
-        </w:rPr>
-        <w:t xml:space="preserve"> and </w:t>
-      </w:r>
-      <w:proofErr w:type="spellStart"/>
+        <w:t>onload=</w:t>
+      </w:r>
       <w:r>
         <w:rPr>
           <w:rFonts w:ascii="Courier" w:hAnsi="Courier"/>
           <w:sz w:val="22"/>
           <w:szCs w:val="22"/>
         </w:rPr>
-        <w:t>innerHTML</w:t>
-      </w:r>
-      <w:proofErr w:type="spellEnd"/>
-      <w:r>
-        <w:rPr>
-          <w:sz w:val="22"/>
-          <w:szCs w:val="22"/>
-        </w:rPr>
-        <w:t xml:space="preserve"> to show </w:t>
-      </w:r>
-      <w:r>
-        <w:rPr>
-          <w:sz w:val="22"/>
-          <w:szCs w:val="22"/>
-        </w:rPr>
-        <w:t>output</w:t>
-      </w:r>
-      <w:r>
-        <w:rPr>
-          <w:sz w:val="22"/>
-          <w:szCs w:val="22"/>
-        </w:rPr>
-        <w:t xml:space="preserve"> on the web page.</w:t>
-      </w:r>
-    </w:p>
-    <w:p>
-      <w:pPr>
-        <w:pStyle w:val="ListParagraph"/>
-        <w:numPr>
-          <w:ilvl w:val="0"/>
-          <w:numId w:val="15"/>
-        </w:numPr>
-        <w:shd w:val="clear" w:color="auto" w:fill="FFFFFF"/>
-        <w:spacing w:before="120" w:after="120"/>
-        <w:ind w:right="720"/>
-        <w:rPr>
-          <w:sz w:val="22"/>
-          <w:szCs w:val="22"/>
-        </w:rPr>
-      </w:pPr>
-      <w:r>
-        <w:rPr>
-          <w:sz w:val="22"/>
-          <w:szCs w:val="22"/>
-        </w:rPr>
-        <w:t xml:space="preserve">Use </w:t>
+        <w:t>”</w:t>
       </w:r>
       <w:r>
         <w:rPr>
@@ -757,16 +752,15 @@
           <w:sz w:val="22"/>
           <w:szCs w:val="22"/>
         </w:rPr>
-        <w:t>onload</w:t>
-      </w:r>
-      <w:proofErr w:type="gramStart"/>
+        <w:t>some</w:t>
+      </w:r>
       <w:r>
         <w:rPr>
           <w:rFonts w:ascii="Courier" w:hAnsi="Courier"/>
           <w:sz w:val="22"/>
           <w:szCs w:val="22"/>
         </w:rPr>
-        <w:t>=</w:t>
+        <w:t>IO</w:t>
       </w:r>
       <w:r>
         <w:rPr>
@@ -774,55 +768,14 @@
           <w:sz w:val="22"/>
           <w:szCs w:val="22"/>
         </w:rPr>
-        <w:t>”</w:t>
-      </w:r>
-      <w:proofErr w:type="spellStart"/>
-      <w:r>
-        <w:rPr>
-          <w:rFonts w:ascii="Courier" w:hAnsi="Courier"/>
-          <w:sz w:val="22"/>
-          <w:szCs w:val="22"/>
-        </w:rPr>
-        <w:t>someFunction</w:t>
-      </w:r>
-      <w:proofErr w:type="spellEnd"/>
-      <w:proofErr w:type="gramEnd"/>
-      <w:r>
-        <w:rPr>
-          <w:rFonts w:ascii="Courier" w:hAnsi="Courier"/>
-          <w:sz w:val="22"/>
-          <w:szCs w:val="22"/>
-        </w:rPr>
-        <w:t>()”</w:t>
-      </w:r>
-      <w:r>
-        <w:rPr>
-          <w:rFonts w:ascii="Courier" w:hAnsi="Courier"/>
-          <w:sz w:val="22"/>
-          <w:szCs w:val="22"/>
-        </w:rPr>
-        <w:t xml:space="preserve"> </w:t>
-      </w:r>
-      <w:r>
-        <w:rPr>
-          <w:sz w:val="22"/>
-          <w:szCs w:val="22"/>
-        </w:rPr>
-        <w:t xml:space="preserve"> </w:t>
-      </w:r>
-      <w:r>
-        <w:rPr>
-          <w:sz w:val="22"/>
-          <w:szCs w:val="22"/>
-        </w:rPr>
-        <w:t xml:space="preserve">in the body tag </w:t>
-      </w:r>
-      <w:r>
-        <w:rPr>
-          <w:sz w:val="22"/>
-          <w:szCs w:val="22"/>
-        </w:rPr>
-        <w:t>to delay execution of code on the page until after the page has loaded.</w:t>
+        <w:t>Function()”</w:t>
+      </w:r>
+      <w:r>
+        <w:rPr>
+          <w:sz w:val="22"/>
+          <w:szCs w:val="22"/>
+        </w:rPr>
+        <w:t xml:space="preserve"> to call your I/O function after the page has loaded.</w:t>
       </w:r>
     </w:p>
     <w:p>
@@ -944,7 +897,19 @@
         <w:rPr>
           <w:szCs w:val="28"/>
         </w:rPr>
-        <w:t>4, 240</w:t>
+        <w:t xml:space="preserve">4, </w:t>
+      </w:r>
+      <w:r>
+        <w:rPr>
+          <w:szCs w:val="28"/>
+        </w:rPr>
+        <w:tab/>
+      </w:r>
+      <w:r>
+        <w:rPr>
+          <w:szCs w:val="28"/>
+        </w:rPr>
+        <w:t>240</w:t>
       </w:r>
     </w:p>
     <w:p>
@@ -958,7 +923,19 @@
         <w:rPr>
           <w:szCs w:val="28"/>
         </w:rPr>
-        <w:t>3, 180</w:t>
+        <w:t xml:space="preserve">3, </w:t>
+      </w:r>
+      <w:r>
+        <w:rPr>
+          <w:szCs w:val="28"/>
+        </w:rPr>
+        <w:tab/>
+      </w:r>
+      <w:r>
+        <w:rPr>
+          <w:szCs w:val="28"/>
+        </w:rPr>
+        <w:t>180</w:t>
       </w:r>
     </w:p>
     <w:p>
@@ -972,7 +949,19 @@
         <w:rPr>
           <w:szCs w:val="28"/>
         </w:rPr>
-        <w:t>2, 120</w:t>
+        <w:t xml:space="preserve">2, </w:t>
+      </w:r>
+      <w:r>
+        <w:rPr>
+          <w:szCs w:val="28"/>
+        </w:rPr>
+        <w:tab/>
+      </w:r>
+      <w:r>
+        <w:rPr>
+          <w:szCs w:val="28"/>
+        </w:rPr>
+        <w:t>120</w:t>
       </w:r>
     </w:p>
     <w:p>
@@ -986,7 +975,19 @@
         <w:rPr>
           <w:szCs w:val="28"/>
         </w:rPr>
-        <w:t>1, 60</w:t>
+        <w:t xml:space="preserve">1, </w:t>
+      </w:r>
+      <w:r>
+        <w:rPr>
+          <w:szCs w:val="28"/>
+        </w:rPr>
+        <w:tab/>
+      </w:r>
+      <w:r>
+        <w:rPr>
+          <w:szCs w:val="28"/>
+        </w:rPr>
+        <w:t>60</w:t>
       </w:r>
     </w:p>
     <w:p>
@@ -1000,7 +1001,19 @@
         <w:rPr>
           <w:szCs w:val="28"/>
         </w:rPr>
-        <w:t>0, 0</w:t>
+        <w:t>0,</w:t>
+      </w:r>
+      <w:r>
+        <w:rPr>
+          <w:szCs w:val="28"/>
+        </w:rPr>
+        <w:tab/>
+      </w:r>
+      <w:r>
+        <w:rPr>
+          <w:szCs w:val="28"/>
+        </w:rPr>
+        <w:t xml:space="preserve"> 0</w:t>
       </w:r>
     </w:p>
     <w:p>
@@ -1038,7 +1051,6 @@
           <w:rFonts w:asciiTheme="majorHAnsi" w:hAnsiTheme="majorHAnsi"/>
           <w:szCs w:val="28"/>
         </w:rPr>
-        <w:lastRenderedPageBreak/>
         <w:t xml:space="preserve">II. </w:t>
       </w:r>
       <w:r>
@@ -1066,7 +1078,25 @@
           <w:sz w:val="22"/>
           <w:szCs w:val="22"/>
         </w:rPr>
-        <w:t xml:space="preserve">Add an input validation loop to the web app you made for the previous lab. </w:t>
+        <w:t xml:space="preserve">Add an input validation loop to web app </w:t>
+      </w:r>
+      <w:r>
+        <w:rPr>
+          <w:rFonts w:eastAsia="Times New Roman" w:cs="Times New Roman"/>
+          <w:color w:val="24292E"/>
+          <w:sz w:val="22"/>
+          <w:szCs w:val="22"/>
+        </w:rPr>
+        <w:t>II from</w:t>
+      </w:r>
+      <w:r>
+        <w:rPr>
+          <w:rFonts w:eastAsia="Times New Roman" w:cs="Times New Roman"/>
+          <w:color w:val="24292E"/>
+          <w:sz w:val="22"/>
+          <w:szCs w:val="22"/>
+        </w:rPr>
+        <w:t xml:space="preserve"> the previous lab. </w:t>
       </w:r>
     </w:p>
     <w:p>
@@ -1186,26 +1216,117 @@
           <w:sz w:val="22"/>
           <w:szCs w:val="22"/>
         </w:rPr>
-        <w:t>Add an input validation loop and a way to ask the user if they want to enter another grade level.</w:t>
-      </w:r>
-      <w:r>
-        <w:rPr>
-          <w:sz w:val="22"/>
-          <w:szCs w:val="22"/>
-        </w:rPr>
-        <w:t xml:space="preserve"> After the results have been shown on the page, prompt the user by asking them if they want to run the program again.</w:t>
-      </w:r>
-    </w:p>
-    <w:p>
-      <w:pPr>
+        <w:t>Modify your web app III from the last lab by:</w:t>
+      </w:r>
+    </w:p>
+    <w:p>
+      <w:pPr>
+        <w:pStyle w:val="ListParagraph"/>
+        <w:numPr>
+          <w:ilvl w:val="0"/>
+          <w:numId w:val="28"/>
+        </w:numPr>
         <w:spacing w:before="120" w:after="120"/>
         <w:rPr>
           <w:sz w:val="22"/>
           <w:szCs w:val="22"/>
         </w:rPr>
       </w:pPr>
+      <w:r>
+        <w:rPr>
+          <w:sz w:val="22"/>
+          <w:szCs w:val="22"/>
+        </w:rPr>
+        <w:t>Add</w:t>
+      </w:r>
+      <w:r>
+        <w:rPr>
+          <w:sz w:val="22"/>
+          <w:szCs w:val="22"/>
+        </w:rPr>
+        <w:t>ing</w:t>
+      </w:r>
+      <w:r>
+        <w:rPr>
+          <w:sz w:val="22"/>
+          <w:szCs w:val="22"/>
+        </w:rPr>
+        <w:t xml:space="preserve"> an input validation loop</w:t>
+      </w:r>
+      <w:r>
+        <w:rPr>
+          <w:sz w:val="22"/>
+          <w:szCs w:val="22"/>
+        </w:rPr>
+        <w:t xml:space="preserve"> as you did for web app II above.</w:t>
+      </w:r>
+    </w:p>
+    <w:p>
+      <w:pPr>
+        <w:pStyle w:val="ListParagraph"/>
+        <w:numPr>
+          <w:ilvl w:val="0"/>
+          <w:numId w:val="28"/>
+        </w:numPr>
+        <w:spacing w:before="120" w:after="120"/>
+        <w:rPr>
+          <w:sz w:val="22"/>
+          <w:szCs w:val="22"/>
+        </w:rPr>
+      </w:pPr>
+      <w:r>
+        <w:rPr>
+          <w:sz w:val="22"/>
+          <w:szCs w:val="22"/>
+        </w:rPr>
+        <w:t xml:space="preserve">Adding a loop that lets the user enter another </w:t>
+      </w:r>
+      <w:r>
+        <w:rPr>
+          <w:sz w:val="22"/>
+          <w:szCs w:val="22"/>
+        </w:rPr>
+        <w:t>age</w:t>
+      </w:r>
       <w:bookmarkStart w:id="0" w:name="_GoBack"/>
       <w:bookmarkEnd w:id="0"/>
+      <w:r>
+        <w:rPr>
+          <w:sz w:val="22"/>
+          <w:szCs w:val="22"/>
+        </w:rPr>
+        <w:t>. After</w:t>
+      </w:r>
+      <w:r>
+        <w:rPr>
+          <w:sz w:val="22"/>
+          <w:szCs w:val="22"/>
+        </w:rPr>
+        <w:t xml:space="preserve"> the results have been shown on the page, </w:t>
+      </w:r>
+      <w:r>
+        <w:rPr>
+          <w:sz w:val="22"/>
+          <w:szCs w:val="22"/>
+        </w:rPr>
+        <w:t>ask the user</w:t>
+      </w:r>
+      <w:r>
+        <w:rPr>
+          <w:sz w:val="22"/>
+          <w:szCs w:val="22"/>
+        </w:rPr>
+        <w:t xml:space="preserve"> if they want to run the program again.</w:t>
+      </w:r>
+    </w:p>
+    <w:p>
+      <w:pPr>
+        <w:spacing w:before="120" w:after="120"/>
+        <w:rPr>
+          <w:sz w:val="22"/>
+          <w:szCs w:val="22"/>
+        </w:rPr>
+      </w:pPr>
     </w:p>
     <w:p>
       <w:pPr>
@@ -1912,7 +2033,7 @@
         <w:rFonts w:ascii="Symbol" w:hAnsi="Symbol" w:hint="default"/>
       </w:rPr>
     </w:lvl>
-    <w:lvl w:ilvl="1" w:tplc="04090003" w:tentative="1">
+    <w:lvl w:ilvl="1" w:tplc="04090003">
       <w:start w:val="1"/>
       <w:numFmt w:val="bullet"/>
       <w:lvlText w:val="o"/>
@@ -2548,6 +2669,95 @@
     </w:lvl>
   </w:abstractNum>
   <w:abstractNum w:abstractNumId="7" w15:restartNumberingAfterBreak="0">
+    <w:nsid w:val="164B61F4"/>
+    <w:multiLevelType w:val="hybridMultilevel"/>
+    <w:tmpl w:val="FF8E8386"/>
+    <w:lvl w:ilvl="0" w:tplc="0409000F">
+      <w:start w:val="1"/>
+      <w:numFmt w:val="decimal"/>
+      <w:lvlText w:val="%1."/>
+      <w:lvlJc w:val="left"/>
+      <w:pPr>
+        <w:ind w:left="720" w:hanging="360"/>
+      </w:pPr>
+      <w:rPr>
+        <w:rFonts w:hint="default"/>
+      </w:rPr>
+    </w:lvl>
+    <w:lvl w:ilvl="1" w:tplc="04090019" w:tentative="1">
+      <w:start w:val="1"/>
+      <w:numFmt w:val="lowerLetter"/>
+      <w:lvlText w:val="%2."/>
+      <w:lvlJc w:val="left"/>
+      <w:pPr>
+        <w:ind w:left="1440" w:hanging="360"/>
+      </w:pPr>
+    </w:lvl>
+    <w:lvl w:ilvl="2" w:tplc="0409001B" w:tentative="1">
+      <w:start w:val="1"/>
+      <w:numFmt w:val="lowerRoman"/>
+      <w:lvlText w:val="%3."/>
+      <w:lvlJc w:val="right"/>
+      <w:pPr>
+        <w:ind w:left="2160" w:hanging="180"/>
+      </w:pPr>
+    </w:lvl>
+    <w:lvl w:ilvl="3" w:tplc="0409000F" w:tentative="1">
+      <w:start w:val="1"/>
+      <w:numFmt w:val="decimal"/>
+      <w:lvlText w:val="%4."/>
+      <w:lvlJc w:val="left"/>
+      <w:pPr>
+        <w:ind w:left="2880" w:hanging="360"/>
+      </w:pPr>
+    </w:lvl>
+    <w:lvl w:ilvl="4" w:tplc="04090019" w:tentative="1">
+      <w:start w:val="1"/>
+      <w:numFmt w:val="lowerLetter"/>
+      <w:lvlText w:val="%5."/>
+      <w:lvlJc w:val="left"/>
+      <w:pPr>
+        <w:ind w:left="3600" w:hanging="360"/>
+      </w:pPr>
+    </w:lvl>
+    <w:lvl w:ilvl="5" w:tplc="0409001B" w:tentative="1">
+      <w:start w:val="1"/>
+      <w:numFmt w:val="lowerRoman"/>
+      <w:lvlText w:val="%6."/>
+      <w:lvlJc w:val="right"/>
+      <w:pPr>
+        <w:ind w:left="4320" w:hanging="180"/>
+      </w:pPr>
+    </w:lvl>
+    <w:lvl w:ilvl="6" w:tplc="0409000F" w:tentative="1">
+      <w:start w:val="1"/>
+      <w:numFmt w:val="decimal"/>
+      <w:lvlText w:val="%7."/>
+      <w:lvlJc w:val="left"/>
+      <w:pPr>
+        <w:ind w:left="5040" w:hanging="360"/>
+      </w:pPr>
+    </w:lvl>
+    <w:lvl w:ilvl="7" w:tplc="04090019" w:tentative="1">
+      <w:start w:val="1"/>
+      <w:numFmt w:val="lowerLetter"/>
+      <w:lvlText w:val="%8."/>
+      <w:lvlJc w:val="left"/>
+      <w:pPr>
+        <w:ind w:left="5760" w:hanging="360"/>
+      </w:pPr>
+    </w:lvl>
+    <w:lvl w:ilvl="8" w:tplc="0409001B" w:tentative="1">
+      <w:start w:val="1"/>
+      <w:numFmt w:val="lowerRoman"/>
+      <w:lvlText w:val="%9."/>
+      <w:lvlJc w:val="right"/>
+      <w:pPr>
+        <w:ind w:left="6480" w:hanging="180"/>
+      </w:pPr>
+    </w:lvl>
+  </w:abstractNum>
+  <w:abstractNum w:abstractNumId="8" w15:restartNumberingAfterBreak="0">
     <w:nsid w:val="194409DE"/>
     <w:multiLevelType w:val="multilevel"/>
     <w:tmpl w:val="C0762980"/>
@@ -2696,7 +2906,7 @@
       </w:rPr>
     </w:lvl>
   </w:abstractNum>
-  <w:abstractNum w:abstractNumId="8" w15:restartNumberingAfterBreak="0">
+  <w:abstractNum w:abstractNumId="9" w15:restartNumberingAfterBreak="0">
     <w:nsid w:val="1E607F74"/>
     <w:multiLevelType w:val="hybridMultilevel"/>
     <w:tmpl w:val="92E8412C"/>
@@ -2809,7 +3019,7 @@
       </w:rPr>
     </w:lvl>
   </w:abstractNum>
-  <w:abstractNum w:abstractNumId="9" w15:restartNumberingAfterBreak="0">
+  <w:abstractNum w:abstractNumId="10" w15:restartNumberingAfterBreak="0">
     <w:nsid w:val="1EB300BF"/>
     <w:multiLevelType w:val="hybridMultilevel"/>
     <w:tmpl w:val="90582842"/>
@@ -2895,7 +3105,7 @@
       </w:pPr>
     </w:lvl>
   </w:abstractNum>
-  <w:abstractNum w:abstractNumId="10" w15:restartNumberingAfterBreak="0">
+  <w:abstractNum w:abstractNumId="11" w15:restartNumberingAfterBreak="0">
     <w:nsid w:val="2C9B7D33"/>
     <w:multiLevelType w:val="multilevel"/>
     <w:tmpl w:val="BA0AC6EC"/>
@@ -3044,7 +3254,7 @@
       </w:rPr>
     </w:lvl>
   </w:abstractNum>
-  <w:abstractNum w:abstractNumId="11" w15:restartNumberingAfterBreak="0">
+  <w:abstractNum w:abstractNumId="12" w15:restartNumberingAfterBreak="0">
     <w:nsid w:val="2CE64070"/>
     <w:multiLevelType w:val="hybridMultilevel"/>
     <w:tmpl w:val="B03A529E"/>
@@ -3130,7 +3340,7 @@
       </w:pPr>
     </w:lvl>
   </w:abstractNum>
-  <w:abstractNum w:abstractNumId="12" w15:restartNumberingAfterBreak="0">
+  <w:abstractNum w:abstractNumId="13" w15:restartNumberingAfterBreak="0">
     <w:nsid w:val="2E744588"/>
     <w:multiLevelType w:val="multilevel"/>
     <w:tmpl w:val="5BECDAA2"/>
@@ -3243,7 +3453,7 @@
       </w:pPr>
     </w:lvl>
   </w:abstractNum>
-  <w:abstractNum w:abstractNumId="13" w15:restartNumberingAfterBreak="0">
+  <w:abstractNum w:abstractNumId="14" w15:restartNumberingAfterBreak="0">
     <w:nsid w:val="3292358B"/>
     <w:multiLevelType w:val="hybridMultilevel"/>
     <w:tmpl w:val="C3B0B866"/>
@@ -3356,7 +3566,7 @@
       </w:rPr>
     </w:lvl>
   </w:abstractNum>
-  <w:abstractNum w:abstractNumId="14" w15:restartNumberingAfterBreak="0">
+  <w:abstractNum w:abstractNumId="15" w15:restartNumberingAfterBreak="0">
     <w:nsid w:val="39D26039"/>
     <w:multiLevelType w:val="hybridMultilevel"/>
     <w:tmpl w:val="7EC84DB4"/>
@@ -3469,7 +3679,7 @@
       </w:rPr>
     </w:lvl>
   </w:abstractNum>
-  <w:abstractNum w:abstractNumId="15" w15:restartNumberingAfterBreak="0">
+  <w:abstractNum w:abstractNumId="16" w15:restartNumberingAfterBreak="0">
     <w:nsid w:val="3EB13EE0"/>
     <w:multiLevelType w:val="multilevel"/>
     <w:tmpl w:val="C0D07612"/>
@@ -3618,7 +3828,7 @@
       </w:rPr>
     </w:lvl>
   </w:abstractNum>
-  <w:abstractNum w:abstractNumId="16" w15:restartNumberingAfterBreak="0">
+  <w:abstractNum w:abstractNumId="17" w15:restartNumberingAfterBreak="0">
     <w:nsid w:val="42271315"/>
     <w:multiLevelType w:val="multilevel"/>
     <w:tmpl w:val="751C57D2"/>
@@ -3767,7 +3977,7 @@
       </w:rPr>
     </w:lvl>
   </w:abstractNum>
-  <w:abstractNum w:abstractNumId="17" w15:restartNumberingAfterBreak="0">
+  <w:abstractNum w:abstractNumId="18" w15:restartNumberingAfterBreak="0">
     <w:nsid w:val="43891E01"/>
     <w:multiLevelType w:val="hybridMultilevel"/>
     <w:tmpl w:val="77207168"/>
@@ -3880,7 +4090,7 @@
       </w:rPr>
     </w:lvl>
   </w:abstractNum>
-  <w:abstractNum w:abstractNumId="18" w15:restartNumberingAfterBreak="0">
+  <w:abstractNum w:abstractNumId="19" w15:restartNumberingAfterBreak="0">
     <w:nsid w:val="48262CDB"/>
     <w:multiLevelType w:val="multilevel"/>
     <w:tmpl w:val="F93AD672"/>
@@ -4029,7 +4239,7 @@
       </w:rPr>
     </w:lvl>
   </w:abstractNum>
-  <w:abstractNum w:abstractNumId="19" w15:restartNumberingAfterBreak="0">
+  <w:abstractNum w:abstractNumId="20" w15:restartNumberingAfterBreak="0">
     <w:nsid w:val="4B08449C"/>
     <w:multiLevelType w:val="hybridMultilevel"/>
     <w:tmpl w:val="8C24AEF4"/>
@@ -4118,7 +4328,7 @@
       </w:pPr>
     </w:lvl>
   </w:abstractNum>
-  <w:abstractNum w:abstractNumId="20" w15:restartNumberingAfterBreak="0">
+  <w:abstractNum w:abstractNumId="21" w15:restartNumberingAfterBreak="0">
     <w:nsid w:val="4D4D455B"/>
     <w:multiLevelType w:val="hybridMultilevel"/>
     <w:tmpl w:val="F858F418"/>
@@ -4175,7 +4385,7 @@
       <w:lvlJc w:val="left"/>
     </w:lvl>
   </w:abstractNum>
-  <w:abstractNum w:abstractNumId="21" w15:restartNumberingAfterBreak="0">
+  <w:abstractNum w:abstractNumId="22" w15:restartNumberingAfterBreak="0">
     <w:nsid w:val="5CCE0916"/>
     <w:multiLevelType w:val="hybridMultilevel"/>
     <w:tmpl w:val="8104F922"/>
@@ -4288,7 +4498,7 @@
       </w:rPr>
     </w:lvl>
   </w:abstractNum>
-  <w:abstractNum w:abstractNumId="22" w15:restartNumberingAfterBreak="0">
+  <w:abstractNum w:abstractNumId="23" w15:restartNumberingAfterBreak="0">
     <w:nsid w:val="63FA36D9"/>
     <w:multiLevelType w:val="multilevel"/>
     <w:tmpl w:val="C0762980"/>
@@ -4437,7 +4647,7 @@
       </w:rPr>
     </w:lvl>
   </w:abstractNum>
-  <w:abstractNum w:abstractNumId="23" w15:restartNumberingAfterBreak="0">
+  <w:abstractNum w:abstractNumId="24" w15:restartNumberingAfterBreak="0">
     <w:nsid w:val="66B20EDE"/>
     <w:multiLevelType w:val="hybridMultilevel"/>
     <w:tmpl w:val="0B342546"/>
@@ -4526,7 +4736,7 @@
       </w:pPr>
     </w:lvl>
   </w:abstractNum>
-  <w:abstractNum w:abstractNumId="24" w15:restartNumberingAfterBreak="0">
+  <w:abstractNum w:abstractNumId="25" w15:restartNumberingAfterBreak="0">
     <w:nsid w:val="6F24024E"/>
     <w:multiLevelType w:val="hybridMultilevel"/>
     <w:tmpl w:val="C51EBA64"/>
@@ -4615,7 +4825,7 @@
       </w:pPr>
     </w:lvl>
   </w:abstractNum>
-  <w:abstractNum w:abstractNumId="25" w15:restartNumberingAfterBreak="0">
+  <w:abstractNum w:abstractNumId="26" w15:restartNumberingAfterBreak="0">
     <w:nsid w:val="79C663E5"/>
     <w:multiLevelType w:val="hybridMultilevel"/>
     <w:tmpl w:val="89864D2E"/>
@@ -4703,7 +4913,7 @@
       </w:pPr>
     </w:lvl>
   </w:abstractNum>
-  <w:abstractNum w:abstractNumId="26" w15:restartNumberingAfterBreak="0">
+  <w:abstractNum w:abstractNumId="27" w15:restartNumberingAfterBreak="0">
     <w:nsid w:val="7BC878CD"/>
     <w:multiLevelType w:val="multilevel"/>
     <w:tmpl w:val="52BC6F5C"/>
@@ -4817,16 +5027,16 @@
     </w:lvl>
   </w:abstractNum>
   <w:num w:numId="1">
-    <w:abstractNumId w:val="18"/>
+    <w:abstractNumId w:val="19"/>
   </w:num>
   <w:num w:numId="2">
-    <w:abstractNumId w:val="22"/>
+    <w:abstractNumId w:val="23"/>
   </w:num>
   <w:num w:numId="3">
-    <w:abstractNumId w:val="7"/>
+    <w:abstractNumId w:val="8"/>
   </w:num>
   <w:num w:numId="4">
-    <w:abstractNumId w:val="17"/>
+    <w:abstractNumId w:val="18"/>
   </w:num>
   <w:num w:numId="5">
     <w:abstractNumId w:val="5"/>
@@ -4838,64 +5048,67 @@
     <w:abstractNumId w:val="0"/>
   </w:num>
   <w:num w:numId="8">
-    <w:abstractNumId w:val="20"/>
+    <w:abstractNumId w:val="21"/>
   </w:num>
   <w:num w:numId="9">
+    <w:abstractNumId w:val="14"/>
+  </w:num>
+  <w:num w:numId="10">
     <w:abstractNumId w:val="13"/>
   </w:num>
-  <w:num w:numId="10">
+  <w:num w:numId="11">
+    <w:abstractNumId w:val="15"/>
+  </w:num>
+  <w:num w:numId="12">
     <w:abstractNumId w:val="12"/>
   </w:num>
-  <w:num w:numId="11">
-    <w:abstractNumId w:val="14"/>
-  </w:num>
-  <w:num w:numId="12">
-    <w:abstractNumId w:val="11"/>
-  </w:num>
   <w:num w:numId="13">
-    <w:abstractNumId w:val="15"/>
+    <w:abstractNumId w:val="16"/>
   </w:num>
   <w:num w:numId="14">
-    <w:abstractNumId w:val="8"/>
+    <w:abstractNumId w:val="9"/>
   </w:num>
   <w:num w:numId="15">
     <w:abstractNumId w:val="1"/>
   </w:num>
   <w:num w:numId="16">
-    <w:abstractNumId w:val="24"/>
+    <w:abstractNumId w:val="25"/>
   </w:num>
   <w:num w:numId="17">
-    <w:abstractNumId w:val="9"/>
+    <w:abstractNumId w:val="10"/>
   </w:num>
   <w:num w:numId="18">
-    <w:abstractNumId w:val="19"/>
+    <w:abstractNumId w:val="20"/>
   </w:num>
   <w:num w:numId="19">
-    <w:abstractNumId w:val="26"/>
+    <w:abstractNumId w:val="27"/>
   </w:num>
   <w:num w:numId="20">
-    <w:abstractNumId w:val="16"/>
+    <w:abstractNumId w:val="17"/>
   </w:num>
   <w:num w:numId="21">
     <w:abstractNumId w:val="2"/>
   </w:num>
   <w:num w:numId="22">
-    <w:abstractNumId w:val="23"/>
+    <w:abstractNumId w:val="24"/>
   </w:num>
   <w:num w:numId="23">
     <w:abstractNumId w:val="6"/>
   </w:num>
   <w:num w:numId="24">
-    <w:abstractNumId w:val="21"/>
+    <w:abstractNumId w:val="22"/>
   </w:num>
   <w:num w:numId="25">
-    <w:abstractNumId w:val="10"/>
+    <w:abstractNumId w:val="11"/>
   </w:num>
   <w:num w:numId="26">
-    <w:abstractNumId w:val="25"/>
+    <w:abstractNumId w:val="26"/>
   </w:num>
   <w:num w:numId="27">
     <w:abstractNumId w:val="4"/>
+  </w:num>
+  <w:num w:numId="28">
+    <w:abstractNumId w:val="7"/>
   </w:num>
 </w:numbering>
 </file>
@@ -4913,7 +5126,7 @@
     </w:rPrDefault>
     <w:pPrDefault/>
   </w:docDefaults>
-  <w:latentStyles w:defLockedState="0" w:defUIPriority="99" w:defSemiHidden="0" w:defUnhideWhenUsed="0" w:defQFormat="0" w:count="375">
+  <w:latentStyles w:defLockedState="0" w:defUIPriority="99" w:defSemiHidden="0" w:defUnhideWhenUsed="0" w:defQFormat="0" w:count="377">
     <w:lsdException w:name="Normal" w:uiPriority="0" w:qFormat="1"/>
     <w:lsdException w:name="heading 1" w:uiPriority="9" w:qFormat="1"/>
     <w:lsdException w:name="heading 2" w:semiHidden="1" w:uiPriority="9" w:unhideWhenUsed="1" w:qFormat="1"/>
@@ -5019,7 +5232,6 @@
     <w:lsdException w:name="HTML Sample" w:semiHidden="1" w:unhideWhenUsed="1"/>
     <w:lsdException w:name="HTML Typewriter" w:semiHidden="1" w:unhideWhenUsed="1"/>
     <w:lsdException w:name="HTML Variable" w:semiHidden="1" w:unhideWhenUsed="1"/>
-    <w:lsdException w:name="Normal Table" w:semiHidden="1" w:unhideWhenUsed="1"/>
     <w:lsdException w:name="annotation subject" w:semiHidden="1" w:unhideWhenUsed="1"/>
     <w:lsdException w:name="No List" w:semiHidden="1" w:unhideWhenUsed="1"/>
     <w:lsdException w:name="Outline List 1" w:semiHidden="1" w:unhideWhenUsed="1"/>
@@ -5065,11 +5277,9 @@
     <w:lsdException w:name="Table Subtle 1" w:semiHidden="1" w:unhideWhenUsed="1"/>
     <w:lsdException w:name="Table Subtle 2" w:semiHidden="1" w:unhideWhenUsed="1"/>
     <w:lsdException w:name="Table Web 1" w:semiHidden="1" w:unhideWhenUsed="1"/>
-    <w:lsdException w:name="Table Web 2" w:semiHidden="1" w:unhideWhenUsed="1"/>
     <w:lsdException w:name="Table Web 3" w:semiHidden="1" w:unhideWhenUsed="1"/>
     <w:lsdException w:name="Balloon Text" w:semiHidden="1" w:unhideWhenUsed="1"/>
     <w:lsdException w:name="Table Grid" w:uiPriority="59"/>
-    <w:lsdException w:name="Table Theme" w:semiHidden="1" w:unhideWhenUsed="1"/>
     <w:lsdException w:name="Placeholder Text" w:semiHidden="1"/>
     <w:lsdException w:name="No Spacing" w:semiHidden="1" w:uiPriority="1" w:qFormat="1"/>
     <w:lsdException w:name="Light Shading" w:uiPriority="60"/>
@@ -5287,6 +5497,8 @@
     <w:lsdException w:name="List Table 7 Colorful Accent 6" w:uiPriority="52"/>
     <w:lsdException w:name="Mention" w:semiHidden="1" w:unhideWhenUsed="1"/>
     <w:lsdException w:name="Smart Hyperlink" w:semiHidden="1" w:unhideWhenUsed="1"/>
+    <w:lsdException w:name="Smart Link" w:semiHidden="1" w:unhideWhenUsed="1"/>
+    <w:lsdException w:name="Smart Link Error" w:semiHidden="1" w:unhideWhenUsed="1"/>
   </w:latentStyles>
   <w:style w:type="paragraph" w:default="1" w:styleId="Normal">
     <w:name w:val="Normal"/>
@@ -5824,7 +6036,7 @@
 </file>
 
 <file path=customXml/itemProps1.xml><?xml version="1.0" encoding="utf-8"?>
-<ds:datastoreItem xmlns:ds="http://schemas.openxmlformats.org/officeDocument/2006/customXml" ds:itemID="{25EC8F05-BC54-AE46-9673-DE463D3B002F}">
+<ds:datastoreItem xmlns:ds="http://schemas.openxmlformats.org/officeDocument/2006/customXml" ds:itemID="{D3F31020-E821-4E8F-A9F8-84DA8788CD76}">
   <ds:schemaRefs>
     <ds:schemaRef ds:uri="http://schemas.openxmlformats.org/officeDocument/2006/bibliography"/>
   </ds:schemaRefs>

</xml_diff>